<commit_message>
Radio Button Choices, Back Button, CSS
</commit_message>
<xml_diff>
--- a/App Setup.docx
+++ b/App Setup.docx
@@ -29,7 +29,15 @@
       </w:pPr>
       <w:r>
         <w:rPr/>
-        <w:t>Create database named “elections” in phpMyAdmin.</w:t>
+        <w:t xml:space="preserve">Create </w:t>
+      </w:r>
+      <w:r>
+        <w:rPr/>
+        <w:t xml:space="preserve">a </w:t>
+      </w:r>
+      <w:r>
+        <w:rPr/>
+        <w:t>database named “elections” in phpMyAdmin.</w:t>
       </w:r>
     </w:p>
     <w:p>
@@ -44,7 +52,15 @@
       </w:pPr>
       <w:r>
         <w:rPr/>
-        <w:t>Create table called “voters” in that database.</w:t>
+        <w:t xml:space="preserve">Create table called “voters” in that database </w:t>
+      </w:r>
+      <w:r>
+        <w:rPr/>
+        <w:t>using the SQL provided</w:t>
+      </w:r>
+      <w:r>
+        <w:rPr/>
+        <w:t>.</w:t>
       </w:r>
     </w:p>
     <w:p>
@@ -201,21 +217,6 @@
       <w:pPr>
         <w:pStyle w:val="ListParagraph"/>
         <w:numPr>
-          <w:ilvl w:val="1"/>
-          <w:numId w:val="1"/>
-        </w:numPr>
-        <w:spacing w:lineRule="auto" w:line="240"/>
-        <w:rPr/>
-      </w:pPr>
-      <w:r>
-        <w:rPr/>
-        <w:t>hrep (VARCHAR, length 200) (DEFAULT VALUE: Didn’t Vote (as defined))</w:t>
-      </w:r>
-    </w:p>
-    <w:p>
-      <w:pPr>
-        <w:pStyle w:val="ListParagraph"/>
-        <w:numPr>
           <w:ilvl w:val="0"/>
           <w:numId w:val="1"/>
         </w:numPr>
@@ -381,23 +382,7 @@
       </w:pPr>
       <w:r>
         <w:rPr/>
-        <w:t>and save this Excel Sheet as a CSV file (</w:t>
-      </w:r>
-      <w:r>
-        <w:rPr/>
-        <w:t>students</w:t>
-      </w:r>
-      <w:r>
-        <w:rPr/>
-        <w:t xml:space="preserve">.csv </w:t>
-      </w:r>
-      <w:r>
-        <w:rPr/>
-        <w:t>in the “db” folder</w:t>
-      </w:r>
-      <w:r>
-        <w:rPr/>
-        <w:t>). Be careful that this list only has the values associated with the headings, and not the headings themselves.</w:t>
+        <w:t>and save this Excel Sheet as a CSV file (students.csv in the “db” folder). Be careful that this list only has the values associated with the headings, and not the headings themselves.</w:t>
       </w:r>
     </w:p>
     <w:p>
@@ -412,15 +397,7 @@
       </w:pPr>
       <w:r>
         <w:rPr/>
-        <w:t>Go to “localhost/db/populate.php?file_name=</w:t>
-      </w:r>
-      <w:r>
-        <w:rPr/>
-        <w:t>students</w:t>
-      </w:r>
-      <w:r>
-        <w:rPr/>
-        <w:t>.csv” to import it into the MySQL database. Do this for all computers if multiple servers are being used.</w:t>
+        <w:t>Go to “localhost/db/populate.php?file_name=students.csv” to import it into the MySQL database. Do this for all computers if multiple servers are being used.</w:t>
       </w:r>
     </w:p>
     <w:p>
@@ -435,15 +412,7 @@
       </w:pPr>
       <w:r>
         <w:rPr/>
-        <w:t xml:space="preserve">For voting on each individual mobile portal, </w:t>
-      </w:r>
-      <w:r>
-        <w:rPr/>
-        <w:t>use the mobile app</w:t>
-      </w:r>
-      <w:r>
-        <w:rPr/>
-        <w:t xml:space="preserve"> and login with the credentials from the above lists.</w:t>
+        <w:t>For voting on each individual mobile portal, use the mobile app and login with the credentials from the above lists.</w:t>
       </w:r>
     </w:p>
     <w:p>

</xml_diff>